<commit_message>
Prepare for 1st deployment
1. Update conventions for XML files
2. Add application.properties for uat and production environments
3. Create deploy folder which contains settings for deployment:
    - deploy/scripts: database scripts
    - deploy/conf: configuration files
</commit_message>
<xml_diff>
--- a/doc/guide/coding-conventions.docx
+++ b/doc/guide/coding-conventions.docx
@@ -31,6 +31,12 @@
     </w:p>
     <w:sdt>
       <w:sdtPr>
+        <w:rPr>
+          <w:rFonts w:asciiTheme="minorHAnsi" w:eastAsiaTheme="minorHAnsi" w:hAnsiTheme="minorHAnsi" w:cstheme="minorBidi"/>
+          <w:color w:val="auto"/>
+          <w:sz w:val="22"/>
+          <w:szCs w:val="22"/>
+        </w:rPr>
         <w:id w:val="-856120829"/>
         <w:docPartObj>
           <w:docPartGallery w:val="Table of Contents"/>
@@ -39,13 +45,9 @@
       </w:sdtPr>
       <w:sdtEndPr>
         <w:rPr>
-          <w:rFonts w:asciiTheme="minorHAnsi" w:eastAsiaTheme="minorHAnsi" w:hAnsiTheme="minorHAnsi" w:cstheme="minorBidi"/>
           <w:b/>
           <w:bCs/>
           <w:noProof/>
-          <w:color w:val="auto"/>
-          <w:sz w:val="22"/>
-          <w:szCs w:val="22"/>
         </w:rPr>
       </w:sdtEndPr>
       <w:sdtContent>
@@ -65,6 +67,7 @@
               <w:tab w:val="right" w:leader="dot" w:pos="9350"/>
             </w:tabs>
             <w:rPr>
+              <w:rFonts w:eastAsiaTheme="minorEastAsia"/>
               <w:noProof/>
             </w:rPr>
           </w:pPr>
@@ -77,7 +80,7 @@
           <w:r>
             <w:fldChar w:fldCharType="separate"/>
           </w:r>
-          <w:hyperlink w:anchor="_Toc429497262" w:history="1">
+          <w:hyperlink w:anchor="_Toc430339619" w:history="1">
             <w:r>
               <w:rPr>
                 <w:rStyle w:val="Hyperlink"/>
@@ -87,6 +90,7 @@
             </w:r>
             <w:r>
               <w:rPr>
+                <w:rFonts w:eastAsiaTheme="minorEastAsia"/>
                 <w:noProof/>
               </w:rPr>
               <w:tab/>
@@ -96,21 +100,7 @@
                 <w:rStyle w:val="Hyperlink"/>
                 <w:noProof/>
               </w:rPr>
-              <w:t>Java Coding</w:t>
-            </w:r>
-            <w:r>
-              <w:rPr>
-                <w:rStyle w:val="Hyperlink"/>
-                <w:noProof/>
-              </w:rPr>
-              <w:t xml:space="preserve"> </w:t>
-            </w:r>
-            <w:r>
-              <w:rPr>
-                <w:rStyle w:val="Hyperlink"/>
-                <w:noProof/>
-              </w:rPr>
-              <w:t>Conventions</w:t>
+              <w:t>Java Coding Conventions</w:t>
             </w:r>
             <w:r>
               <w:rPr>
@@ -131,7 +121,7 @@
                 <w:noProof/>
                 <w:webHidden/>
               </w:rPr>
-              <w:instrText xml:space="preserve"> PAGEREF _Toc429497262 \h </w:instrText>
+              <w:instrText xml:space="preserve"> PAGEREF _Toc430339619 \h </w:instrText>
             </w:r>
             <w:r>
               <w:rPr>
@@ -170,10 +160,11 @@
               <w:tab w:val="right" w:leader="dot" w:pos="9350"/>
             </w:tabs>
             <w:rPr>
+              <w:rFonts w:eastAsiaTheme="minorEastAsia"/>
               <w:noProof/>
             </w:rPr>
           </w:pPr>
-          <w:hyperlink w:anchor="_Toc429497263" w:history="1">
+          <w:hyperlink w:anchor="_Toc430339620" w:history="1">
             <w:r>
               <w:rPr>
                 <w:rStyle w:val="Hyperlink"/>
@@ -183,6 +174,7 @@
             </w:r>
             <w:r>
               <w:rPr>
+                <w:rFonts w:eastAsiaTheme="minorEastAsia"/>
                 <w:noProof/>
               </w:rPr>
               <w:tab/>
@@ -213,7 +205,7 @@
                 <w:noProof/>
                 <w:webHidden/>
               </w:rPr>
-              <w:instrText xml:space="preserve"> PAGEREF _Toc429497263 \h </w:instrText>
+              <w:instrText xml:space="preserve"> PAGEREF _Toc430339620 \h </w:instrText>
             </w:r>
             <w:r>
               <w:rPr>
@@ -233,7 +225,7 @@
                 <w:noProof/>
                 <w:webHidden/>
               </w:rPr>
-              <w:t>2</w:t>
+              <w:t>3</w:t>
             </w:r>
             <w:r>
               <w:rPr>
@@ -252,10 +244,11 @@
               <w:tab w:val="right" w:leader="dot" w:pos="9350"/>
             </w:tabs>
             <w:rPr>
+              <w:rFonts w:eastAsiaTheme="minorEastAsia"/>
               <w:noProof/>
             </w:rPr>
           </w:pPr>
-          <w:hyperlink w:anchor="_Toc429497264" w:history="1">
+          <w:hyperlink w:anchor="_Toc430339621" w:history="1">
             <w:r>
               <w:rPr>
                 <w:rStyle w:val="Hyperlink"/>
@@ -265,6 +258,7 @@
             </w:r>
             <w:r>
               <w:rPr>
+                <w:rFonts w:eastAsiaTheme="minorEastAsia"/>
                 <w:noProof/>
               </w:rPr>
               <w:tab/>
@@ -295,7 +289,7 @@
                 <w:noProof/>
                 <w:webHidden/>
               </w:rPr>
-              <w:instrText xml:space="preserve"> PAGEREF _Toc429497264 \h </w:instrText>
+              <w:instrText xml:space="preserve"> PAGEREF _Toc430339621 \h </w:instrText>
             </w:r>
             <w:r>
               <w:rPr>
@@ -315,7 +309,7 @@
                 <w:noProof/>
                 <w:webHidden/>
               </w:rPr>
-              <w:t>4</w:t>
+              <w:t>5</w:t>
             </w:r>
             <w:r>
               <w:rPr>
@@ -334,10 +328,11 @@
               <w:tab w:val="right" w:leader="dot" w:pos="9350"/>
             </w:tabs>
             <w:rPr>
+              <w:rFonts w:eastAsiaTheme="minorEastAsia"/>
               <w:noProof/>
             </w:rPr>
           </w:pPr>
-          <w:hyperlink w:anchor="_Toc429497265" w:history="1">
+          <w:hyperlink w:anchor="_Toc430339622" w:history="1">
             <w:r>
               <w:rPr>
                 <w:rStyle w:val="Hyperlink"/>
@@ -347,6 +342,7 @@
             </w:r>
             <w:r>
               <w:rPr>
+                <w:rFonts w:eastAsiaTheme="minorEastAsia"/>
                 <w:noProof/>
               </w:rPr>
               <w:tab/>
@@ -377,7 +373,7 @@
                 <w:noProof/>
                 <w:webHidden/>
               </w:rPr>
-              <w:instrText xml:space="preserve"> PAGEREF _Toc429497265 \h </w:instrText>
+              <w:instrText xml:space="preserve"> PAGEREF _Toc430339622 \h </w:instrText>
             </w:r>
             <w:r>
               <w:rPr>
@@ -398,6 +394,90 @@
                 <w:webHidden/>
               </w:rPr>
               <w:t>6</w:t>
+            </w:r>
+            <w:r>
+              <w:rPr>
+                <w:noProof/>
+                <w:webHidden/>
+              </w:rPr>
+              <w:fldChar w:fldCharType="end"/>
+            </w:r>
+          </w:hyperlink>
+        </w:p>
+        <w:p>
+          <w:pPr>
+            <w:pStyle w:val="TOC1"/>
+            <w:tabs>
+              <w:tab w:val="left" w:pos="440"/>
+              <w:tab w:val="right" w:leader="dot" w:pos="9350"/>
+            </w:tabs>
+            <w:rPr>
+              <w:rFonts w:eastAsiaTheme="minorEastAsia"/>
+              <w:noProof/>
+            </w:rPr>
+          </w:pPr>
+          <w:hyperlink w:anchor="_Toc430339623" w:history="1">
+            <w:r>
+              <w:rPr>
+                <w:rStyle w:val="Hyperlink"/>
+                <w:noProof/>
+              </w:rPr>
+              <w:t>5.</w:t>
+            </w:r>
+            <w:r>
+              <w:rPr>
+                <w:rFonts w:eastAsiaTheme="minorEastAsia"/>
+                <w:noProof/>
+              </w:rPr>
+              <w:tab/>
+            </w:r>
+            <w:r>
+              <w:rPr>
+                <w:rStyle w:val="Hyperlink"/>
+                <w:noProof/>
+              </w:rPr>
+              <w:t>XML Conventions</w:t>
+            </w:r>
+            <w:r>
+              <w:rPr>
+                <w:noProof/>
+                <w:webHidden/>
+              </w:rPr>
+              <w:tab/>
+            </w:r>
+            <w:r>
+              <w:rPr>
+                <w:noProof/>
+                <w:webHidden/>
+              </w:rPr>
+              <w:fldChar w:fldCharType="begin"/>
+            </w:r>
+            <w:r>
+              <w:rPr>
+                <w:noProof/>
+                <w:webHidden/>
+              </w:rPr>
+              <w:instrText xml:space="preserve"> PAGEREF _Toc430339623 \h </w:instrText>
+            </w:r>
+            <w:r>
+              <w:rPr>
+                <w:noProof/>
+                <w:webHidden/>
+              </w:rPr>
+            </w:r>
+            <w:r>
+              <w:rPr>
+                <w:noProof/>
+                <w:webHidden/>
+              </w:rPr>
+              <w:fldChar w:fldCharType="separate"/>
+            </w:r>
+            <w:r>
+              <w:rPr>
+                <w:noProof/>
+                <w:webHidden/>
+              </w:rPr>
+              <w:t>7</w:t>
             </w:r>
             <w:r>
               <w:rPr>
@@ -420,7 +500,21 @@
         </w:p>
       </w:sdtContent>
     </w:sdt>
-    <w:p/>
+    <w:p>
+      <w:pPr>
+        <w:rPr>
+          <w:rFonts w:asciiTheme="majorHAnsi" w:eastAsiaTheme="majorEastAsia" w:hAnsiTheme="majorHAnsi" w:cstheme="majorBidi"/>
+          <w:color w:val="2E74B5" w:themeColor="accent1" w:themeShade="BF"/>
+          <w:sz w:val="32"/>
+          <w:szCs w:val="32"/>
+        </w:rPr>
+      </w:pPr>
+      <w:r>
+        <w:br w:type="page"/>
+      </w:r>
+      <w:bookmarkStart w:id="0" w:name="_GoBack"/>
+      <w:bookmarkEnd w:id="0"/>
+    </w:p>
     <w:p>
       <w:pPr>
         <w:pStyle w:val="Heading1"/>
@@ -430,11 +524,12 @@
         </w:numPr>
         <w:ind w:left="360"/>
       </w:pPr>
-      <w:bookmarkStart w:id="0" w:name="_Toc429497262"/>
-      <w:r>
+      <w:bookmarkStart w:id="1" w:name="_Toc430339619"/>
+      <w:r>
+        <w:lastRenderedPageBreak/>
         <w:t>Java Coding Conventions</w:t>
       </w:r>
-      <w:bookmarkEnd w:id="0"/>
+      <w:bookmarkEnd w:id="1"/>
     </w:p>
     <w:p>
       <w:pPr>
@@ -447,8 +542,6 @@
       <w:r>
         <w:t>Windows / Preferences</w:t>
       </w:r>
-      <w:bookmarkStart w:id="1" w:name="_GoBack"/>
-      <w:bookmarkEnd w:id="1"/>
     </w:p>
     <w:p>
       <w:pPr>
@@ -491,7 +584,6 @@
         <w:rPr>
           <w:noProof/>
         </w:rPr>
-        <w:lastRenderedPageBreak/>
         <w:drawing>
           <wp:inline distT="0" distB="0" distL="0" distR="0" wp14:anchorId="6E7FC7BB" wp14:editId="4FE9EF86">
             <wp:extent cx="5943600" cy="4887595"/>
@@ -531,6 +623,19 @@
     </w:p>
     <w:p>
       <w:pPr>
+        <w:rPr>
+          <w:rFonts w:asciiTheme="majorHAnsi" w:eastAsiaTheme="majorEastAsia" w:hAnsiTheme="majorHAnsi" w:cstheme="majorBidi"/>
+          <w:color w:val="2E74B5" w:themeColor="accent1" w:themeShade="BF"/>
+          <w:sz w:val="32"/>
+          <w:szCs w:val="32"/>
+        </w:rPr>
+      </w:pPr>
+      <w:r>
+        <w:br w:type="page"/>
+      </w:r>
+    </w:p>
+    <w:p>
+      <w:pPr>
         <w:pStyle w:val="Heading1"/>
         <w:numPr>
           <w:ilvl w:val="0"/>
@@ -538,8 +643,9 @@
         </w:numPr>
         <w:ind w:left="360"/>
       </w:pPr>
-      <w:bookmarkStart w:id="2" w:name="_Toc429497263"/>
-      <w:r>
+      <w:bookmarkStart w:id="2" w:name="_Toc430339620"/>
+      <w:r>
+        <w:lastRenderedPageBreak/>
         <w:t>JavaScript Coding Conventions</w:t>
       </w:r>
       <w:bookmarkEnd w:id="2"/>
@@ -576,7 +682,6 @@
         <w:rPr>
           <w:noProof/>
         </w:rPr>
-        <w:lastRenderedPageBreak/>
         <w:drawing>
           <wp:inline distT="0" distB="0" distL="0" distR="0" wp14:anchorId="19985FC1" wp14:editId="18C09FD1">
             <wp:extent cx="5943600" cy="6146165"/>
@@ -813,13 +918,7 @@
         <w:ind w:left="2430"/>
       </w:pPr>
       <w:r>
-        <w:t xml:space="preserve">Tab </w:t>
-      </w:r>
-      <w:r>
-        <w:t>Comments</w:t>
-      </w:r>
-      <w:r>
-        <w:t>:</w:t>
+        <w:t>Tab Comments:</w:t>
       </w:r>
     </w:p>
     <w:p>
@@ -832,13 +931,20 @@
         <w:ind w:left="2880"/>
       </w:pPr>
       <w:r>
-        <w:t>Maximum line width</w:t>
-      </w:r>
-      <w:r>
-        <w:t xml:space="preserve"> for comments</w:t>
-      </w:r>
-      <w:r>
-        <w:t>: 120</w:t>
+        <w:t>Maximum line width for comments: 120</w:t>
+      </w:r>
+    </w:p>
+    <w:p>
+      <w:pPr>
+        <w:rPr>
+          <w:rFonts w:asciiTheme="majorHAnsi" w:eastAsiaTheme="majorEastAsia" w:hAnsiTheme="majorHAnsi" w:cstheme="majorBidi"/>
+          <w:color w:val="2E74B5" w:themeColor="accent1" w:themeShade="BF"/>
+          <w:sz w:val="32"/>
+          <w:szCs w:val="32"/>
+        </w:rPr>
+      </w:pPr>
+      <w:r>
+        <w:br w:type="page"/>
       </w:r>
     </w:p>
     <w:p>
@@ -850,8 +956,9 @@
         </w:numPr>
         <w:ind w:left="360"/>
       </w:pPr>
-      <w:bookmarkStart w:id="3" w:name="_Toc429497264"/>
-      <w:r>
+      <w:bookmarkStart w:id="3" w:name="_Toc430339621"/>
+      <w:r>
+        <w:lastRenderedPageBreak/>
         <w:t>HTML</w:t>
       </w:r>
       <w:r>
@@ -880,22 +987,7 @@
         </w:numPr>
       </w:pPr>
       <w:r>
-        <w:t xml:space="preserve">Navigate to </w:t>
-      </w:r>
-      <w:r>
-        <w:t>Web</w:t>
-      </w:r>
-      <w:r>
-        <w:t xml:space="preserve"> / </w:t>
-      </w:r>
-      <w:r>
-        <w:t>HTML Files</w:t>
-      </w:r>
-      <w:r>
-        <w:t xml:space="preserve"> / </w:t>
-      </w:r>
-      <w:r>
-        <w:t>Editor</w:t>
+        <w:t>Navigate to Web / HTML Files / Editor</w:t>
       </w:r>
     </w:p>
     <w:p>
@@ -906,7 +998,6 @@
         <w:rPr>
           <w:noProof/>
         </w:rPr>
-        <w:lastRenderedPageBreak/>
         <w:drawing>
           <wp:inline distT="0" distB="0" distL="0" distR="0" wp14:anchorId="30C21D11" wp14:editId="64E22A5D">
             <wp:extent cx="5943600" cy="6146165"/>
@@ -953,10 +1044,7 @@
         </w:numPr>
       </w:pPr>
       <w:r>
-        <w:t>C</w:t>
-      </w:r>
-      <w:r>
-        <w:t>hange following parameters:</w:t>
+        <w:t>Change following parameters:</w:t>
       </w:r>
     </w:p>
     <w:p>
@@ -1016,97 +1104,53 @@
       <w:r>
         <w:t>Inline Elements: remove following items (if exist)</w:t>
       </w:r>
-    </w:p>
-    <w:p>
-      <w:pPr>
-        <w:pStyle w:val="ListParagraph"/>
+      <w:r>
+        <w:t>: d</w:t>
+      </w:r>
+      <w:r>
+        <w:t>iv</w:t>
+      </w:r>
+      <w:r>
+        <w:t xml:space="preserve">, </w:t>
+      </w:r>
+      <w:r>
+        <w:t>head</w:t>
+      </w:r>
+      <w:r>
+        <w:t xml:space="preserve">, </w:t>
+      </w:r>
+      <w:r>
+        <w:t>input</w:t>
+      </w:r>
+      <w:r>
+        <w:t xml:space="preserve">, </w:t>
+      </w:r>
+      <w:r>
+        <w:t>title</w:t>
+      </w:r>
+      <w:r>
+        <w:t xml:space="preserve">, </w:t>
+      </w:r>
+      <w:r>
+        <w:t>ul</w:t>
+      </w:r>
+      <w:r>
+        <w:t xml:space="preserve">, </w:t>
+      </w:r>
+      <w:r>
+        <w:t>title</w:t>
+      </w:r>
+    </w:p>
+    <w:p>
+      <w:pPr>
+        <w:pStyle w:val="Heading1"/>
         <w:numPr>
           <w:ilvl w:val="0"/>
-          <w:numId w:val="5"/>
-        </w:numPr>
-        <w:ind w:left="2250"/>
-      </w:pPr>
-      <w:r>
-        <w:t>div</w:t>
-      </w:r>
-    </w:p>
-    <w:p>
-      <w:pPr>
-        <w:pStyle w:val="ListParagraph"/>
-        <w:numPr>
-          <w:ilvl w:val="0"/>
-          <w:numId w:val="5"/>
-        </w:numPr>
-        <w:ind w:left="2250"/>
-      </w:pPr>
-      <w:r>
-        <w:t>head</w:t>
-      </w:r>
-    </w:p>
-    <w:p>
-      <w:pPr>
-        <w:pStyle w:val="ListParagraph"/>
-        <w:numPr>
-          <w:ilvl w:val="0"/>
-          <w:numId w:val="5"/>
-        </w:numPr>
-        <w:ind w:left="2250"/>
-      </w:pPr>
-      <w:r>
-        <w:t>input</w:t>
-      </w:r>
-    </w:p>
-    <w:p>
-      <w:pPr>
-        <w:pStyle w:val="ListParagraph"/>
-        <w:numPr>
-          <w:ilvl w:val="0"/>
-          <w:numId w:val="5"/>
-        </w:numPr>
-        <w:ind w:left="2250"/>
-      </w:pPr>
-      <w:r>
-        <w:t>title</w:t>
-      </w:r>
-    </w:p>
-    <w:p>
-      <w:pPr>
-        <w:pStyle w:val="ListParagraph"/>
-        <w:numPr>
-          <w:ilvl w:val="0"/>
-          <w:numId w:val="5"/>
-        </w:numPr>
-        <w:ind w:left="2250"/>
-      </w:pPr>
-      <w:proofErr w:type="spellStart"/>
-      <w:r>
-        <w:t>ul</w:t>
-      </w:r>
-      <w:proofErr w:type="spellEnd"/>
-    </w:p>
-    <w:p>
-      <w:pPr>
-        <w:pStyle w:val="ListParagraph"/>
-        <w:numPr>
-          <w:ilvl w:val="0"/>
-          <w:numId w:val="5"/>
-        </w:numPr>
-        <w:ind w:left="2250"/>
-      </w:pPr>
-      <w:r>
-        <w:t>title</w:t>
-      </w:r>
-    </w:p>
-    <w:p>
-      <w:pPr>
-        <w:pStyle w:val="Heading1"/>
-        <w:numPr>
-          <w:ilvl w:val="0"/>
           <w:numId w:val="2"/>
         </w:numPr>
         <w:ind w:left="360"/>
       </w:pPr>
-      <w:bookmarkStart w:id="4" w:name="_Toc429497265"/>
+      <w:bookmarkStart w:id="4" w:name="_Toc430339622"/>
       <w:r>
         <w:lastRenderedPageBreak/>
         <w:t>CSS Conventions</w:t>
@@ -1245,6 +1289,177 @@
         <w:t>Indentation size: 2</w:t>
       </w:r>
     </w:p>
+    <w:p>
+      <w:pPr>
+        <w:rPr>
+          <w:rFonts w:asciiTheme="majorHAnsi" w:eastAsiaTheme="majorEastAsia" w:hAnsiTheme="majorHAnsi" w:cstheme="majorBidi"/>
+          <w:color w:val="2E74B5" w:themeColor="accent1" w:themeShade="BF"/>
+          <w:sz w:val="32"/>
+          <w:szCs w:val="32"/>
+        </w:rPr>
+      </w:pPr>
+      <w:r>
+        <w:br w:type="page"/>
+      </w:r>
+    </w:p>
+    <w:p>
+      <w:pPr>
+        <w:pStyle w:val="Heading1"/>
+        <w:numPr>
+          <w:ilvl w:val="0"/>
+          <w:numId w:val="2"/>
+        </w:numPr>
+        <w:ind w:left="360"/>
+      </w:pPr>
+      <w:bookmarkStart w:id="5" w:name="_Toc430339623"/>
+      <w:r>
+        <w:lastRenderedPageBreak/>
+        <w:t>XML</w:t>
+      </w:r>
+      <w:r>
+        <w:t xml:space="preserve"> Conventions</w:t>
+      </w:r>
+      <w:bookmarkEnd w:id="5"/>
+    </w:p>
+    <w:p>
+      <w:pPr>
+        <w:pStyle w:val="ListParagraph"/>
+        <w:numPr>
+          <w:ilvl w:val="1"/>
+          <w:numId w:val="2"/>
+        </w:numPr>
+      </w:pPr>
+      <w:r>
+        <w:t>Windows / Preferences</w:t>
+      </w:r>
+    </w:p>
+    <w:p>
+      <w:pPr>
+        <w:pStyle w:val="ListParagraph"/>
+        <w:numPr>
+          <w:ilvl w:val="1"/>
+          <w:numId w:val="2"/>
+        </w:numPr>
+      </w:pPr>
+      <w:r>
+        <w:t xml:space="preserve">Navigate to </w:t>
+      </w:r>
+      <w:r>
+        <w:t>XML</w:t>
+      </w:r>
+      <w:r>
+        <w:t xml:space="preserve"> / </w:t>
+      </w:r>
+      <w:r>
+        <w:t>XML</w:t>
+      </w:r>
+      <w:r>
+        <w:t xml:space="preserve"> Files / Editor</w:t>
+      </w:r>
+    </w:p>
+    <w:p>
+      <w:pPr>
+        <w:pStyle w:val="ListParagraph"/>
+      </w:pPr>
+      <w:r>
+        <w:rPr>
+          <w:noProof/>
+        </w:rPr>
+        <w:drawing>
+          <wp:inline distT="0" distB="0" distL="0" distR="0" wp14:anchorId="324D00F4" wp14:editId="2F5DC0EB">
+            <wp:extent cx="5943600" cy="5700395"/>
+            <wp:effectExtent l="0" t="0" r="0" b="0"/>
+            <wp:docPr id="7" name="Picture 7"/>
+            <wp:cNvGraphicFramePr>
+              <a:graphicFrameLocks xmlns:a="http://schemas.openxmlformats.org/drawingml/2006/main" noChangeAspect="1"/>
+            </wp:cNvGraphicFramePr>
+            <a:graphic xmlns:a="http://schemas.openxmlformats.org/drawingml/2006/main">
+              <a:graphicData uri="http://schemas.openxmlformats.org/drawingml/2006/picture">
+                <pic:pic xmlns:pic="http://schemas.openxmlformats.org/drawingml/2006/picture">
+                  <pic:nvPicPr>
+                    <pic:cNvPr id="1" name=""/>
+                    <pic:cNvPicPr/>
+                  </pic:nvPicPr>
+                  <pic:blipFill>
+                    <a:blip r:embed="rId13"/>
+                    <a:stretch>
+                      <a:fillRect/>
+                    </a:stretch>
+                  </pic:blipFill>
+                  <pic:spPr>
+                    <a:xfrm>
+                      <a:off x="0" y="0"/>
+                      <a:ext cx="5943600" cy="5700395"/>
+                    </a:xfrm>
+                    <a:prstGeom prst="rect">
+                      <a:avLst/>
+                    </a:prstGeom>
+                  </pic:spPr>
+                </pic:pic>
+              </a:graphicData>
+            </a:graphic>
+          </wp:inline>
+        </w:drawing>
+      </w:r>
+    </w:p>
+    <w:p>
+      <w:pPr>
+        <w:pStyle w:val="ListParagraph"/>
+        <w:numPr>
+          <w:ilvl w:val="1"/>
+          <w:numId w:val="2"/>
+        </w:numPr>
+      </w:pPr>
+      <w:r>
+        <w:t>Change following parameters:</w:t>
+      </w:r>
+    </w:p>
+    <w:p>
+      <w:pPr>
+        <w:pStyle w:val="ListParagraph"/>
+        <w:numPr>
+          <w:ilvl w:val="2"/>
+          <w:numId w:val="2"/>
+        </w:numPr>
+        <w:ind w:left="1620"/>
+      </w:pPr>
+      <w:r>
+        <w:t>Line width: 120</w:t>
+      </w:r>
+    </w:p>
+    <w:p>
+      <w:pPr>
+        <w:pStyle w:val="ListParagraph"/>
+        <w:numPr>
+          <w:ilvl w:val="2"/>
+          <w:numId w:val="2"/>
+        </w:numPr>
+        <w:ind w:left="1620"/>
+        <w:rPr>
+          <w:b/>
+        </w:rPr>
+      </w:pPr>
+      <w:r>
+        <w:rPr>
+          <w:b/>
+        </w:rPr>
+        <w:t>Indent using spaces: checked</w:t>
+      </w:r>
+    </w:p>
+    <w:p>
+      <w:pPr>
+        <w:pStyle w:val="ListParagraph"/>
+        <w:numPr>
+          <w:ilvl w:val="2"/>
+          <w:numId w:val="2"/>
+        </w:numPr>
+        <w:ind w:left="1620"/>
+      </w:pPr>
+      <w:r>
+        <w:t>Indentation size: 2</w:t>
+      </w:r>
+    </w:p>
+    <w:p/>
     <w:sectPr>
       <w:pgSz w:w="12240" w:h="15840"/>
       <w:pgMar w:top="1440" w:right="1440" w:bottom="1440" w:left="1440" w:header="720" w:footer="720" w:gutter="0"/>
@@ -2644,7 +2859,7 @@
 </file>
 
 <file path=customXml/itemProps1.xml><?xml version="1.0" encoding="utf-8"?>
-<ds:datastoreItem xmlns:ds="http://schemas.openxmlformats.org/officeDocument/2006/customXml" ds:itemID="{B05815FD-9758-41C2-A5D1-69B6B63E982A}">
+<ds:datastoreItem xmlns:ds="http://schemas.openxmlformats.org/officeDocument/2006/customXml" ds:itemID="{3DE0B043-D654-4BCF-95FF-FD672092B0BE}">
   <ds:schemaRefs>
     <ds:schemaRef ds:uri="http://schemas.openxmlformats.org/officeDocument/2006/bibliography"/>
   </ds:schemaRefs>

</xml_diff>